<commit_message>
Revert "Merge branch 'master' of https://github.com/Modelamiento-y-Analisis-del-Software/Sistema-Escolar"
This reverts commit bdd4977e546d0d14f21e516a561a3adb1149093f, reversing
changes made to 97b4666fbae852d9ed81cf44a1cb15a74194ccf0.
</commit_message>
<xml_diff>
--- a/documentacion/MANTENEDOR TUTOR.docx
+++ b/documentacion/MANTENEDOR TUTOR.docx
@@ -703,19 +703,7 @@
               <w:t>POSCONDICION:</w:t>
             </w:r>
             <w:r>
-              <w:t xml:space="preserve"> Registro de </w:t>
-            </w:r>
-            <w:r>
-              <w:t>tutor</w:t>
-            </w:r>
-            <w:r>
-              <w:t xml:space="preserve"> almacenad</w:t>
-            </w:r>
-            <w:r>
-              <w:t>o</w:t>
-            </w:r>
-            <w:r>
-              <w:t>.</w:t>
+              <w:t xml:space="preserve"> Registro de matrícula almacenada.</w:t>
             </w:r>
           </w:p>
         </w:tc>

</xml_diff>